<commit_message>
LAPR4-165 #review #fixing [US-2-3023] Function Tests
</commit_message>
<xml_diff>
--- a/doc/engenharia/SprintD/1190424/US-1-2001_CatalogueSpecification/US-1-2001_CatalogueSpecification_FunctionTests.docx
+++ b/doc/engenharia/SprintD/1190424/US-1-2001_CatalogueSpecification/US-1-2001_CatalogueSpecification_FunctionTests.docx
@@ -665,22 +665,6 @@
         </w:rPr>
         <w:t xml:space="preserve">Introduzir </w:t>
       </w:r>
-      <w:r>
-        <w:rPr>
-          <w:sz w:val="22"/>
-          <w:szCs w:val="22"/>
-          <w:lang w:val="pt-PT"/>
-        </w:rPr>
-        <w:t xml:space="preserve">titulo </w:t>
-      </w:r>
-      <w:r>
-        <w:rPr>
-          <w:sz w:val="22"/>
-          <w:szCs w:val="22"/>
-          <w:lang w:val="pt-PT"/>
-        </w:rPr>
-        <w:t xml:space="preserve">descrição </w:t>
-      </w:r>
       <w:proofErr w:type="gramStart"/>
       <w:r>
         <w:rPr>
@@ -688,15 +672,7 @@
           <w:szCs w:val="22"/>
           <w:lang w:val="pt-PT"/>
         </w:rPr>
-        <w:t>breve</w:t>
-      </w:r>
-      <w:r>
-        <w:rPr>
-          <w:sz w:val="22"/>
-          <w:szCs w:val="22"/>
-          <w:lang w:val="pt-PT"/>
-        </w:rPr>
-        <w:t xml:space="preserve"> ,</w:t>
+        <w:t>titulo</w:t>
       </w:r>
       <w:proofErr w:type="gramEnd"/>
       <w:r>
@@ -705,6 +681,40 @@
           <w:szCs w:val="22"/>
           <w:lang w:val="pt-PT"/>
         </w:rPr>
+        <w:t xml:space="preserve"> “</w:t>
+      </w:r>
+      <w:proofErr w:type="spellStart"/>
+      <w:r>
+        <w:rPr>
+          <w:sz w:val="22"/>
+          <w:szCs w:val="22"/>
+          <w:lang w:val="pt-PT"/>
+        </w:rPr>
+        <w:t>Repair</w:t>
+      </w:r>
+      <w:proofErr w:type="spellEnd"/>
+      <w:r>
+        <w:rPr>
+          <w:sz w:val="22"/>
+          <w:szCs w:val="22"/>
+          <w:lang w:val="pt-PT"/>
+        </w:rPr>
+        <w:t xml:space="preserve"> Catalogue</w:t>
+      </w:r>
+      <w:r>
+        <w:rPr>
+          <w:sz w:val="22"/>
+          <w:szCs w:val="22"/>
+          <w:lang w:val="pt-PT"/>
+        </w:rPr>
+        <w:t>”,</w:t>
+      </w:r>
+      <w:r>
+        <w:rPr>
+          <w:sz w:val="22"/>
+          <w:szCs w:val="22"/>
+          <w:lang w:val="pt-PT"/>
+        </w:rPr>
         <w:t xml:space="preserve"> </w:t>
       </w:r>
       <w:r>
@@ -713,6 +723,92 @@
           <w:szCs w:val="22"/>
           <w:lang w:val="pt-PT"/>
         </w:rPr>
+        <w:t>descrição breve</w:t>
+      </w:r>
+      <w:r>
+        <w:rPr>
+          <w:sz w:val="22"/>
+          <w:szCs w:val="22"/>
+          <w:lang w:val="pt-PT"/>
+        </w:rPr>
+        <w:t xml:space="preserve"> “</w:t>
+      </w:r>
+      <w:r>
+        <w:rPr>
+          <w:sz w:val="22"/>
+          <w:szCs w:val="22"/>
+          <w:lang w:val="pt-PT"/>
+        </w:rPr>
+        <w:t xml:space="preserve">Catalogue </w:t>
+      </w:r>
+      <w:proofErr w:type="spellStart"/>
+      <w:r>
+        <w:rPr>
+          <w:sz w:val="22"/>
+          <w:szCs w:val="22"/>
+          <w:lang w:val="pt-PT"/>
+        </w:rPr>
+        <w:t>with</w:t>
+      </w:r>
+      <w:proofErr w:type="spellEnd"/>
+      <w:r>
+        <w:rPr>
+          <w:sz w:val="22"/>
+          <w:szCs w:val="22"/>
+          <w:lang w:val="pt-PT"/>
+        </w:rPr>
+        <w:t xml:space="preserve"> </w:t>
+      </w:r>
+      <w:proofErr w:type="spellStart"/>
+      <w:r>
+        <w:rPr>
+          <w:sz w:val="22"/>
+          <w:szCs w:val="22"/>
+          <w:lang w:val="pt-PT"/>
+        </w:rPr>
+        <w:t>Repair</w:t>
+      </w:r>
+      <w:proofErr w:type="spellEnd"/>
+      <w:r>
+        <w:rPr>
+          <w:sz w:val="22"/>
+          <w:szCs w:val="22"/>
+          <w:lang w:val="pt-PT"/>
+        </w:rPr>
+        <w:t xml:space="preserve"> </w:t>
+      </w:r>
+      <w:proofErr w:type="spellStart"/>
+      <w:r>
+        <w:rPr>
+          <w:sz w:val="22"/>
+          <w:szCs w:val="22"/>
+          <w:lang w:val="pt-PT"/>
+        </w:rPr>
+        <w:t>Services</w:t>
+      </w:r>
+      <w:proofErr w:type="spellEnd"/>
+      <w:r>
+        <w:rPr>
+          <w:sz w:val="22"/>
+          <w:szCs w:val="22"/>
+          <w:lang w:val="pt-PT"/>
+        </w:rPr>
+        <w:t>”</w:t>
+      </w:r>
+      <w:r>
+        <w:rPr>
+          <w:sz w:val="22"/>
+          <w:szCs w:val="22"/>
+          <w:lang w:val="pt-PT"/>
+        </w:rPr>
+        <w:t xml:space="preserve">, </w:t>
+      </w:r>
+      <w:r>
+        <w:rPr>
+          <w:sz w:val="22"/>
+          <w:szCs w:val="22"/>
+          <w:lang w:val="pt-PT"/>
+        </w:rPr>
         <w:t xml:space="preserve">descrição completa </w:t>
       </w:r>
       <w:r>
@@ -721,15 +817,41 @@
           <w:szCs w:val="22"/>
           <w:lang w:val="pt-PT"/>
         </w:rPr>
-        <w:t>pede para escolher um colab</w:t>
-      </w:r>
-      <w:r>
-        <w:rPr>
-          <w:sz w:val="22"/>
-          <w:szCs w:val="22"/>
-          <w:lang w:val="pt-PT"/>
-        </w:rPr>
-        <w:t>orador para ser o responsável pelo catalogo e por fim escolhe</w:t>
+        <w:t>“</w:t>
+      </w:r>
+      <w:r>
+        <w:rPr>
+          <w:sz w:val="22"/>
+          <w:szCs w:val="22"/>
+          <w:lang w:val="pt-PT"/>
+        </w:rPr>
+        <w:t xml:space="preserve">, escolher o “1” como colaborador </w:t>
+      </w:r>
+      <w:proofErr w:type="spellStart"/>
+      <w:r>
+        <w:rPr>
+          <w:sz w:val="22"/>
+          <w:szCs w:val="22"/>
+          <w:lang w:val="pt-PT"/>
+        </w:rPr>
+        <w:t>responsavek</w:t>
+      </w:r>
+      <w:proofErr w:type="spellEnd"/>
+      <w:r>
+        <w:rPr>
+          <w:sz w:val="22"/>
+          <w:szCs w:val="22"/>
+          <w:lang w:val="pt-PT"/>
+        </w:rPr>
+        <w:t xml:space="preserve"> </w:t>
+      </w:r>
+      <w:r>
+        <w:rPr>
+          <w:sz w:val="22"/>
+          <w:szCs w:val="22"/>
+          <w:lang w:val="pt-PT"/>
+        </w:rPr>
+        <w:t>e por fim escolhe</w:t>
       </w:r>
       <w:r>
         <w:rPr>
@@ -753,15 +875,31 @@
           <w:szCs w:val="22"/>
           <w:lang w:val="pt-PT"/>
         </w:rPr>
-        <w:t>uma</w:t>
-      </w:r>
-      <w:r>
-        <w:rPr>
-          <w:sz w:val="22"/>
-          <w:szCs w:val="22"/>
-          <w:lang w:val="pt-PT"/>
-        </w:rPr>
-        <w:t xml:space="preserve"> equipa que v</w:t>
+        <w:t>a</w:t>
+      </w:r>
+      <w:r>
+        <w:rPr>
+          <w:sz w:val="22"/>
+          <w:szCs w:val="22"/>
+          <w:lang w:val="pt-PT"/>
+        </w:rPr>
+        <w:t xml:space="preserve"> equipa</w:t>
+      </w:r>
+      <w:r>
+        <w:rPr>
+          <w:sz w:val="22"/>
+          <w:szCs w:val="22"/>
+          <w:lang w:val="pt-PT"/>
+        </w:rPr>
+        <w:t xml:space="preserve"> “1”</w:t>
+      </w:r>
+      <w:r>
+        <w:rPr>
+          <w:sz w:val="22"/>
+          <w:szCs w:val="22"/>
+          <w:lang w:val="pt-PT"/>
+        </w:rPr>
+        <w:t xml:space="preserve"> que v</w:t>
       </w:r>
       <w:r>
         <w:rPr>
@@ -1083,6 +1221,7 @@
     <w:p>
       <w:pPr>
         <w:rPr>
+          <w:u w:val="single"/>
           <w:lang w:val="pt-PT"/>
         </w:rPr>
       </w:pPr>
@@ -3015,6 +3154,10 @@
 </file>
 
 <file path=customXml/item1.xml><?xml version="1.0" encoding="utf-8"?>
+<b:Sources xmlns:b="http://schemas.openxmlformats.org/officeDocument/2006/bibliography" SelectedStyle="\apasixtheditionofficeonline.xsl" StyleName="APA" Version="6"/>
+</file>
+
+<file path=customXml/item2.xml><?xml version="1.0" encoding="utf-8"?>
 <?mso-contentType ?>
 <FormTemplates xmlns="http://schemas.microsoft.com/sharepoint/v3/contenttype/forms">
   <Display>DocumentLibraryForm</Display>
@@ -3023,22 +3166,18 @@
 </FormTemplates>
 </file>
 
-<file path=customXml/item2.xml><?xml version="1.0" encoding="utf-8"?>
-<b:Sources xmlns:b="http://schemas.openxmlformats.org/officeDocument/2006/bibliography" SelectedStyle="\apasixtheditionofficeonline.xsl" StyleName="APA" Version="6"/>
+<file path=customXml/itemProps1.xml><?xml version="1.0" encoding="utf-8"?>
+<ds:datastoreItem xmlns:ds="http://schemas.openxmlformats.org/officeDocument/2006/customXml" ds:itemID="{28FF6511-2B27-4683-930C-F6F04E7313FB}">
+  <ds:schemaRefs>
+    <ds:schemaRef ds:uri="http://schemas.openxmlformats.org/officeDocument/2006/bibliography"/>
+  </ds:schemaRefs>
+</ds:datastoreItem>
 </file>
 
-<file path=customXml/itemProps1.xml><?xml version="1.0" encoding="utf-8"?>
+<file path=customXml/itemProps2.xml><?xml version="1.0" encoding="utf-8"?>
 <ds:datastoreItem xmlns:ds="http://schemas.openxmlformats.org/officeDocument/2006/customXml" ds:itemID="{EE371770-17E6-4153-B66C-5ABDCB7E1816}">
   <ds:schemaRefs>
     <ds:schemaRef ds:uri="http://schemas.microsoft.com/sharepoint/v3/contenttype/forms"/>
   </ds:schemaRefs>
 </ds:datastoreItem>
-</file>
-
-<file path=customXml/itemProps2.xml><?xml version="1.0" encoding="utf-8"?>
-<ds:datastoreItem xmlns:ds="http://schemas.openxmlformats.org/officeDocument/2006/customXml" ds:itemID="{28FF6511-2B27-4683-930C-F6F04E7313FB}">
-  <ds:schemaRefs>
-    <ds:schemaRef ds:uri="http://schemas.openxmlformats.org/officeDocument/2006/bibliography"/>
-  </ds:schemaRefs>
-</ds:datastoreItem>
 </file>
</xml_diff>